<commit_message>
added new stories for sprint 4
</commit_message>
<xml_diff>
--- a/docs/agile/user-stories.docx
+++ b/docs/agile/user-stories.docx
@@ -1077,8 +1077,29 @@
           <w:sz w:val="30"/>
           <w:szCs w:val="30"/>
         </w:rPr>
-        <w:t xml:space="preserve">21. </w:t>
-      </w:r>
+        <w:t>21. As a developer, I would like to use the raspberry pi instead of Arduino in order to fulfill all smart tasks. 3</w:t>
+      </w:r>
+      <w:r/>
+    </w:p>
+    <w:p>
+      <w:pPr>
+        <w:pStyle w:val="Normal"/>
+      </w:pPr>
+      <w:r>
+        <w:rPr>
+          <w:bCs/>
+          <w:color w:val="9900FF"/>
+          <w:sz w:val="30"/>
+          <w:szCs w:val="30"/>
+        </w:rPr>
+        <w:t>22. As an engineer, I would like to combine the heating and lightening process in the same program so that it is more convenient. 3</w:t>
+      </w:r>
+      <w:r/>
+    </w:p>
+    <w:p>
+      <w:pPr>
+        <w:pStyle w:val="Normal"/>
+      </w:pPr>
       <w:r>
         <w:rPr>
           <w:bCs/>
@@ -1086,54 +1107,6 @@
           <w:sz w:val="30"/>
           <w:szCs w:val="30"/>
         </w:rPr>
-        <w:t>As a developer, I would like to use the raspberry pi instead of Arduino in order to fulfill all smart tasks. 3</w:t>
-      </w:r>
-      <w:r/>
-    </w:p>
-    <w:p>
-      <w:pPr>
-        <w:pStyle w:val="Normal"/>
-      </w:pPr>
-      <w:r>
-        <w:rPr>
-          <w:bCs/>
-          <w:color w:val="9900FF"/>
-          <w:sz w:val="30"/>
-          <w:szCs w:val="30"/>
-        </w:rPr>
-        <w:t>22.</w:t>
-      </w:r>
-      <w:r>
-        <w:rPr>
-          <w:bCs/>
-          <w:color w:val="9900FF"/>
-          <w:sz w:val="30"/>
-          <w:szCs w:val="30"/>
-        </w:rPr>
-        <w:t xml:space="preserve"> </w:t>
-      </w:r>
-      <w:r>
-        <w:rPr>
-          <w:bCs/>
-          <w:color w:val="9900FF"/>
-          <w:sz w:val="30"/>
-          <w:szCs w:val="30"/>
-        </w:rPr>
-        <w:t>As an engineer, I would like to combine the heating and lightening process in the same program so that it is more convenient. 3</w:t>
-      </w:r>
-      <w:r/>
-    </w:p>
-    <w:p>
-      <w:pPr>
-        <w:pStyle w:val="Normal"/>
-      </w:pPr>
-      <w:r>
-        <w:rPr>
-          <w:bCs/>
-          <w:color w:val="FF3333"/>
-          <w:sz w:val="30"/>
-          <w:szCs w:val="30"/>
-        </w:rPr>
         <w:t>23. As a marketing manager, I create different marketing materials such as flyers so that people can know about our product and buy it. 5</w:t>
       </w:r>
       <w:r/>
@@ -1141,17 +1114,6 @@
     <w:p>
       <w:pPr>
         <w:pStyle w:val="Normal"/>
-        <w:rPr>
-          <w:sz w:val="30"/>
-          <w:b w:val="false"/>
-          <w:sz w:val="30"/>
-          <w:b w:val="false"/>
-          <w:szCs w:val="30"/>
-          <w:bCs w:val="false"/>
-          <w:rFonts w:ascii="Calibri" w:hAnsi="Calibri" w:eastAsia="Calibri" w:cs="Cordia New" w:asciiTheme="minorHAnsi" w:cstheme="minorBidi" w:eastAsiaTheme="minorHAnsi" w:hAnsiTheme="minorHAnsi"/>
-          <w:color w:val="00000A"/>
-          <w:lang w:val="en-US" w:eastAsia="en-US" w:bidi="th-TH"/>
-        </w:rPr>
       </w:pPr>
       <w:r>
         <w:rPr>
@@ -1911,8 +1873,13 @@
       </w:pPr>
       <w:r>
         <w:rPr>
+          <w:rFonts w:eastAsia="Calibri" w:cs="Cordia New" w:cstheme="minorBidi" w:eastAsiaTheme="minorHAnsi"/>
           <w:b w:val="false"/>
           <w:bCs w:val="false"/>
+          <w:color w:val="00000A"/>
+          <w:sz w:val="22"/>
+          <w:szCs w:val="28"/>
+          <w:lang w:val="en-US" w:eastAsia="en-US" w:bidi="th-TH"/>
         </w:rPr>
       </w:r>
       <w:r/>
@@ -2029,19 +1996,417 @@
         <w:spacing w:before="0" w:after="160"/>
         <w:rPr>
           <w:sz w:val="30"/>
-          <w:i w:val="false"/>
-          <w:sz w:val="30"/>
-          <w:i w:val="false"/>
-          <w:szCs w:val="30"/>
-          <w:iCs w:val="false"/>
-          <w:color w:val="000000"/>
-        </w:rPr>
-      </w:pPr>
-      <w:r>
-        <w:rPr>
-          <w:b w:val="false"/>
-          <w:bCs w:val="false"/>
-        </w:rPr>
+          <w:sz w:val="30"/>
+          <w:szCs w:val="30"/>
+          <w:rFonts w:ascii="Calibri" w:hAnsi="Calibri" w:eastAsia="Calibri" w:cs="Cordia New" w:asciiTheme="minorHAnsi" w:cstheme="minorBidi" w:eastAsiaTheme="minorHAnsi" w:hAnsiTheme="minorHAnsi"/>
+          <w:color w:val="00000A"/>
+          <w:lang w:val="en-US" w:eastAsia="en-US" w:bidi="th-TH"/>
+        </w:rPr>
+      </w:pPr>
+      <w:r>
+        <w:rPr>
+          <w:sz w:val="30"/>
+          <w:szCs w:val="30"/>
+        </w:rPr>
+        <w:t>33. As a user, I would like to have the security alarm fit in my house so that I can know if someone is trying to break inside my home.</w:t>
+      </w:r>
+      <w:r/>
+    </w:p>
+    <w:p>
+      <w:pPr>
+        <w:pStyle w:val="Normal"/>
+        <w:spacing w:before="0" w:after="160"/>
+        <w:rPr>
+          <w:sz w:val="30"/>
+          <w:sz w:val="30"/>
+          <w:szCs w:val="30"/>
+          <w:rFonts w:ascii="Calibri" w:hAnsi="Calibri" w:eastAsia="Calibri" w:cs="Cordia New" w:asciiTheme="minorHAnsi" w:cstheme="minorBidi" w:eastAsiaTheme="minorHAnsi" w:hAnsiTheme="minorHAnsi"/>
+          <w:color w:val="00000A"/>
+          <w:lang w:val="en-US" w:eastAsia="en-US" w:bidi="th-TH"/>
+        </w:rPr>
+      </w:pPr>
+      <w:r>
+        <w:rPr>
+          <w:sz w:val="30"/>
+          <w:szCs w:val="30"/>
+        </w:rPr>
+        <w:t>34. As a user, I would like to use fingerprint id to enter inside my house so that no one else can enter.</w:t>
+      </w:r>
+      <w:r/>
+    </w:p>
+    <w:p>
+      <w:pPr>
+        <w:pStyle w:val="Normal"/>
+        <w:spacing w:before="0" w:after="160"/>
+        <w:rPr>
+          <w:sz w:val="30"/>
+          <w:sz w:val="30"/>
+          <w:szCs w:val="30"/>
+          <w:rFonts w:ascii="Calibri" w:hAnsi="Calibri" w:eastAsia="Calibri" w:cs="Cordia New" w:asciiTheme="minorHAnsi" w:cstheme="minorBidi" w:eastAsiaTheme="minorHAnsi" w:hAnsiTheme="minorHAnsi"/>
+          <w:color w:val="00000A"/>
+          <w:lang w:val="en-US" w:eastAsia="en-US" w:bidi="th-TH"/>
+        </w:rPr>
+      </w:pPr>
+      <w:r>
+        <w:rPr>
+          <w:sz w:val="30"/>
+          <w:szCs w:val="30"/>
+        </w:rPr>
+        <w:t>35. As an engineer I would like to fit the gas and fire detection sensors so that the smart home can be safe from disasters.</w:t>
+      </w:r>
+      <w:r/>
+    </w:p>
+    <w:p>
+      <w:pPr>
+        <w:pStyle w:val="Normal"/>
+        <w:spacing w:before="0" w:after="160"/>
+        <w:rPr>
+          <w:sz w:val="30"/>
+          <w:sz w:val="30"/>
+          <w:szCs w:val="30"/>
+          <w:rFonts w:ascii="Calibri" w:hAnsi="Calibri" w:eastAsia="Calibri" w:cs="Cordia New" w:asciiTheme="minorHAnsi" w:cstheme="minorBidi" w:eastAsiaTheme="minorHAnsi" w:hAnsiTheme="minorHAnsi"/>
+          <w:color w:val="00000A"/>
+          <w:lang w:val="en-US" w:eastAsia="en-US" w:bidi="th-TH"/>
+        </w:rPr>
+      </w:pPr>
+      <w:r>
+        <w:rPr>
+          <w:sz w:val="30"/>
+          <w:szCs w:val="30"/>
+        </w:rPr>
+        <w:t>36. As an engineer I would like to remotely control curtains via mobile app.</w:t>
+      </w:r>
+      <w:r/>
+    </w:p>
+    <w:p>
+      <w:pPr>
+        <w:pStyle w:val="Normal"/>
+        <w:spacing w:before="0" w:after="160"/>
+        <w:rPr>
+          <w:sz w:val="30"/>
+          <w:sz w:val="30"/>
+          <w:szCs w:val="30"/>
+          <w:rFonts w:ascii="Calibri" w:hAnsi="Calibri" w:eastAsia="Calibri" w:cs="Cordia New" w:asciiTheme="minorHAnsi" w:cstheme="minorBidi" w:eastAsiaTheme="minorHAnsi" w:hAnsiTheme="minorHAnsi"/>
+          <w:color w:val="00000A"/>
+          <w:lang w:val="en-US" w:eastAsia="en-US" w:bidi="th-TH"/>
+        </w:rPr>
+      </w:pPr>
+      <w:r>
+        <w:rPr>
+          <w:sz w:val="30"/>
+          <w:szCs w:val="30"/>
+        </w:rPr>
+        <w:t>37. As a user I would like to know if the windows and doors are open if we are away from the house.</w:t>
+      </w:r>
+      <w:r/>
+    </w:p>
+    <w:p>
+      <w:pPr>
+        <w:pStyle w:val="Normal"/>
+        <w:spacing w:before="0" w:after="160"/>
+        <w:rPr>
+          <w:sz w:val="30"/>
+          <w:sz w:val="30"/>
+          <w:szCs w:val="30"/>
+          <w:rFonts w:ascii="Calibri" w:hAnsi="Calibri" w:eastAsia="Calibri" w:cs="Cordia New" w:asciiTheme="minorHAnsi" w:cstheme="minorBidi" w:eastAsiaTheme="minorHAnsi" w:hAnsiTheme="minorHAnsi"/>
+          <w:color w:val="00000A"/>
+          <w:lang w:val="en-US" w:eastAsia="en-US" w:bidi="th-TH"/>
+        </w:rPr>
+      </w:pPr>
+      <w:r>
+        <w:rPr>
+          <w:sz w:val="30"/>
+          <w:szCs w:val="30"/>
+        </w:rPr>
+        <w:t>38. As a user I can track my children via gps (placed inside their school bag) and camera so that I can gain a peace of mind.</w:t>
+      </w:r>
+      <w:r/>
+    </w:p>
+    <w:p>
+      <w:pPr>
+        <w:pStyle w:val="Normal"/>
+        <w:spacing w:before="0" w:after="160"/>
+        <w:rPr>
+          <w:sz w:val="30"/>
+          <w:sz w:val="30"/>
+          <w:szCs w:val="30"/>
+          <w:rFonts w:ascii="Calibri" w:hAnsi="Calibri" w:eastAsia="Calibri" w:cs="Cordia New" w:asciiTheme="minorHAnsi" w:cstheme="minorBidi" w:eastAsiaTheme="minorHAnsi" w:hAnsiTheme="minorHAnsi"/>
+          <w:color w:val="00000A"/>
+          <w:lang w:val="en-US" w:eastAsia="en-US" w:bidi="th-TH"/>
+        </w:rPr>
+      </w:pPr>
+      <w:r>
+        <w:rPr>
+          <w:sz w:val="30"/>
+          <w:szCs w:val="30"/>
+        </w:rPr>
+        <w:t>39. As an engineer I would like to fit the smart camera inside the home so that users can monitor their houses.</w:t>
+      </w:r>
+      <w:r/>
+    </w:p>
+    <w:p>
+      <w:pPr>
+        <w:pStyle w:val="Normal"/>
+        <w:spacing w:before="0" w:after="160"/>
+        <w:rPr>
+          <w:sz w:val="30"/>
+          <w:sz w:val="30"/>
+          <w:szCs w:val="30"/>
+          <w:rFonts w:ascii="Calibri" w:hAnsi="Calibri" w:eastAsia="Calibri" w:cs="Cordia New" w:asciiTheme="minorHAnsi" w:cstheme="minorBidi" w:eastAsiaTheme="minorHAnsi" w:hAnsiTheme="minorHAnsi"/>
+          <w:color w:val="00000A"/>
+          <w:lang w:val="en-US" w:eastAsia="en-US" w:bidi="th-TH"/>
+        </w:rPr>
+      </w:pPr>
+      <w:r>
+        <w:rPr>
+          <w:sz w:val="30"/>
+          <w:szCs w:val="30"/>
+        </w:rPr>
+        <w:t>40. As an engineer I would like to fit the water pipes in the floor so that hotwater can flow and heat the pipe controlled via mobile application.</w:t>
+      </w:r>
+      <w:r/>
+    </w:p>
+    <w:p>
+      <w:pPr>
+        <w:pStyle w:val="Normal"/>
+        <w:spacing w:before="0" w:after="160"/>
+        <w:rPr>
+          <w:sz w:val="30"/>
+          <w:sz w:val="30"/>
+          <w:szCs w:val="30"/>
+          <w:rFonts w:ascii="Calibri" w:hAnsi="Calibri" w:eastAsia="Calibri" w:cs="Cordia New" w:asciiTheme="minorHAnsi" w:cstheme="minorBidi" w:eastAsiaTheme="minorHAnsi" w:hAnsiTheme="minorHAnsi"/>
+          <w:color w:val="00000A"/>
+          <w:lang w:val="en-US" w:eastAsia="en-US" w:bidi="th-TH"/>
+        </w:rPr>
+      </w:pPr>
+      <w:r>
+        <w:rPr>
+          <w:sz w:val="30"/>
+          <w:szCs w:val="30"/>
+        </w:rPr>
+        <w:t>41. As an engineer I would like to develop a mobile app to control the water flow in the pipes. (against leakage)</w:t>
+      </w:r>
+      <w:r/>
+    </w:p>
+    <w:p>
+      <w:pPr>
+        <w:pStyle w:val="Normal"/>
+        <w:spacing w:before="0" w:after="160"/>
+        <w:rPr>
+          <w:sz w:val="30"/>
+          <w:sz w:val="30"/>
+          <w:szCs w:val="30"/>
+          <w:rFonts w:ascii="Calibri" w:hAnsi="Calibri" w:eastAsia="Calibri" w:cs="Cordia New" w:asciiTheme="minorHAnsi" w:cstheme="minorBidi" w:eastAsiaTheme="minorHAnsi" w:hAnsiTheme="minorHAnsi"/>
+          <w:color w:val="00000A"/>
+          <w:lang w:val="en-US" w:eastAsia="en-US" w:bidi="th-TH"/>
+        </w:rPr>
+      </w:pPr>
+      <w:r>
+        <w:rPr>
+          <w:sz w:val="30"/>
+          <w:szCs w:val="30"/>
+        </w:rPr>
+        <w:t>42. As a user I would like to have a sensor in my key rings so that I can not misplace it inside my house.</w:t>
+      </w:r>
+      <w:r/>
+    </w:p>
+    <w:p>
+      <w:pPr>
+        <w:pStyle w:val="Normal"/>
+        <w:spacing w:before="0" w:after="160"/>
+        <w:rPr>
+          <w:sz w:val="30"/>
+          <w:sz w:val="30"/>
+          <w:szCs w:val="30"/>
+          <w:rFonts w:ascii="Calibri" w:hAnsi="Calibri" w:eastAsia="Calibri" w:cs="Cordia New" w:asciiTheme="minorHAnsi" w:cstheme="minorBidi" w:eastAsiaTheme="minorHAnsi" w:hAnsiTheme="minorHAnsi"/>
+          <w:color w:val="00000A"/>
+          <w:lang w:val="en-US" w:eastAsia="en-US" w:bidi="th-TH"/>
+        </w:rPr>
+      </w:pPr>
+      <w:r>
+        <w:rPr>
+          <w:sz w:val="30"/>
+          <w:szCs w:val="30"/>
+        </w:rPr>
+        <w:t>43. As an engineer I would like to make a mobile app to find the lost keys inside my house.</w:t>
+      </w:r>
+      <w:r/>
+    </w:p>
+    <w:p>
+      <w:pPr>
+        <w:pStyle w:val="Normal"/>
+        <w:spacing w:before="0" w:after="160"/>
+        <w:rPr>
+          <w:sz w:val="30"/>
+          <w:sz w:val="30"/>
+          <w:szCs w:val="30"/>
+          <w:rFonts w:ascii="Calibri" w:hAnsi="Calibri" w:eastAsia="Calibri" w:cs="Cordia New" w:asciiTheme="minorHAnsi" w:cstheme="minorBidi" w:eastAsiaTheme="minorHAnsi" w:hAnsiTheme="minorHAnsi"/>
+          <w:color w:val="00000A"/>
+          <w:lang w:val="en-US" w:eastAsia="en-US" w:bidi="th-TH"/>
+        </w:rPr>
+      </w:pPr>
+      <w:r>
+        <w:rPr>
+          <w:sz w:val="30"/>
+          <w:szCs w:val="30"/>
+        </w:rPr>
+        <w:t>44. As an engineer I would like to fit presence sensor in every room of the house to turn on and off the speaker so that music can follow the user in every room s/he goes.</w:t>
+      </w:r>
+      <w:r/>
+    </w:p>
+    <w:p>
+      <w:pPr>
+        <w:pStyle w:val="Normal"/>
+        <w:spacing w:before="0" w:after="160"/>
+        <w:rPr>
+          <w:sz w:val="30"/>
+          <w:sz w:val="30"/>
+          <w:szCs w:val="30"/>
+          <w:rFonts w:ascii="Calibri" w:hAnsi="Calibri" w:eastAsia="Calibri" w:cs="Cordia New" w:asciiTheme="minorHAnsi" w:cstheme="minorBidi" w:eastAsiaTheme="minorHAnsi" w:hAnsiTheme="minorHAnsi"/>
+          <w:color w:val="00000A"/>
+          <w:lang w:val="en-US" w:eastAsia="en-US" w:bidi="th-TH"/>
+        </w:rPr>
+      </w:pPr>
+      <w:r>
+        <w:rPr>
+          <w:sz w:val="30"/>
+          <w:szCs w:val="30"/>
+        </w:rPr>
+        <w:t>45. As an engineer I would like to develop a mobile application so that users can be reminded with paying their electricity, internet, etc bills.</w:t>
+      </w:r>
+      <w:r/>
+    </w:p>
+    <w:p>
+      <w:pPr>
+        <w:pStyle w:val="Normal"/>
+        <w:spacing w:before="0" w:after="160"/>
+        <w:rPr>
+          <w:sz w:val="30"/>
+          <w:sz w:val="30"/>
+          <w:szCs w:val="30"/>
+          <w:rFonts w:ascii="Calibri" w:hAnsi="Calibri" w:eastAsia="Calibri" w:cs="Cordia New" w:asciiTheme="minorHAnsi" w:cstheme="minorBidi" w:eastAsiaTheme="minorHAnsi" w:hAnsiTheme="minorHAnsi"/>
+          <w:color w:val="00000A"/>
+          <w:lang w:val="en-US" w:eastAsia="en-US" w:bidi="th-TH"/>
+        </w:rPr>
+      </w:pPr>
+      <w:r>
+        <w:rPr>
+          <w:sz w:val="30"/>
+          <w:szCs w:val="30"/>
+        </w:rPr>
+        <w:t>46. As a user I would like to have a self-cleaning windows in my house so that I don’t have to clean it manually.</w:t>
+      </w:r>
+      <w:r/>
+    </w:p>
+    <w:p>
+      <w:pPr>
+        <w:pStyle w:val="Normal"/>
+        <w:spacing w:before="0" w:after="160"/>
+        <w:rPr>
+          <w:sz w:val="30"/>
+          <w:sz w:val="30"/>
+          <w:szCs w:val="30"/>
+          <w:rFonts w:ascii="Calibri" w:hAnsi="Calibri" w:eastAsia="Calibri" w:cs="Cordia New" w:asciiTheme="minorHAnsi" w:cstheme="minorBidi" w:eastAsiaTheme="minorHAnsi" w:hAnsiTheme="minorHAnsi"/>
+          <w:color w:val="00000A"/>
+          <w:lang w:val="en-US" w:eastAsia="en-US" w:bidi="th-TH"/>
+        </w:rPr>
+      </w:pPr>
+      <w:r>
+        <w:rPr>
+          <w:sz w:val="30"/>
+          <w:szCs w:val="30"/>
+        </w:rPr>
+        <w:t>47. As a marketing manager, I would like to shorten the project flyer to make it fit on the page 3</w:t>
+      </w:r>
+      <w:r/>
+    </w:p>
+    <w:p>
+      <w:pPr>
+        <w:pStyle w:val="Normal"/>
+        <w:spacing w:before="0" w:after="160"/>
+        <w:rPr>
+          <w:sz w:val="30"/>
+          <w:sz w:val="30"/>
+          <w:szCs w:val="30"/>
+          <w:rFonts w:ascii="Calibri" w:hAnsi="Calibri" w:eastAsia="Calibri" w:cs="Cordia New" w:asciiTheme="minorHAnsi" w:cstheme="minorBidi" w:eastAsiaTheme="minorHAnsi" w:hAnsiTheme="minorHAnsi"/>
+          <w:color w:val="00000A"/>
+          <w:lang w:val="en-US" w:eastAsia="en-US" w:bidi="th-TH"/>
+        </w:rPr>
+      </w:pPr>
+      <w:r>
+        <w:rPr>
+          <w:sz w:val="30"/>
+          <w:szCs w:val="30"/>
+        </w:rPr>
+        <w:t>48. As a user, I will combine all features we did so far in one program so it works all together.  8</w:t>
+      </w:r>
+      <w:r/>
+    </w:p>
+    <w:p>
+      <w:pPr>
+        <w:pStyle w:val="Normal"/>
+        <w:spacing w:before="0" w:after="160"/>
+        <w:rPr>
+          <w:sz w:val="30"/>
+          <w:sz w:val="30"/>
+          <w:szCs w:val="30"/>
+          <w:rFonts w:ascii="Calibri" w:hAnsi="Calibri" w:eastAsia="Calibri" w:cs="Cordia New" w:asciiTheme="minorHAnsi" w:cstheme="minorBidi" w:eastAsiaTheme="minorHAnsi" w:hAnsiTheme="minorHAnsi"/>
+          <w:color w:val="00000A"/>
+          <w:lang w:val="en-US" w:eastAsia="en-US" w:bidi="th-TH"/>
+        </w:rPr>
+      </w:pPr>
+      <w:r>
+        <w:rPr>
+          <w:sz w:val="30"/>
+          <w:szCs w:val="30"/>
+        </w:rPr>
+        <w:t>49. As an engineer, I would like to fix the weather box so it works properly.</w:t>
+      </w:r>
+      <w:r/>
+    </w:p>
+    <w:p>
+      <w:pPr>
+        <w:pStyle w:val="Normal"/>
+        <w:spacing w:before="0" w:after="160"/>
+      </w:pPr>
+      <w:r>
+        <w:rPr>
+          <w:b/>
+          <w:bCs/>
+          <w:sz w:val="30"/>
+          <w:szCs w:val="30"/>
+        </w:rPr>
+        <w:t>Sprint 4 stories:</w:t>
+      </w:r>
+      <w:r>
+        <w:rPr>
+          <w:sz w:val="30"/>
+          <w:szCs w:val="30"/>
+        </w:rPr>
+        <w:t xml:space="preserve"> 10, 7, 27, 47, 48 </w:t>
+      </w:r>
+      <w:r/>
+    </w:p>
+    <w:p>
+      <w:pPr>
+        <w:pStyle w:val="Normal"/>
+        <w:spacing w:before="0" w:after="160"/>
+      </w:pPr>
+      <w:r>
+        <w:rPr>
+          <w:b/>
+          <w:bCs/>
+          <w:sz w:val="30"/>
+          <w:szCs w:val="30"/>
+        </w:rPr>
+        <w:t xml:space="preserve">Sprint 4 total points: </w:t>
+      </w:r>
+      <w:r>
+        <w:rPr>
+          <w:sz w:val="30"/>
+          <w:szCs w:val="30"/>
+        </w:rPr>
+        <w:t>27</w:t>
       </w:r>
       <w:r/>
     </w:p>

</xml_diff>

<commit_message>
Updated user stories for sprint 5
</commit_message>
<xml_diff>
--- a/docs/agile/user-stories.docx
+++ b/docs/agile/user-stories.docx
@@ -681,10 +681,28 @@
           <w:sz w:val="30"/>
           <w:szCs w:val="30"/>
         </w:rPr>
-        <w:t xml:space="preserve">7. As a Mobile developer, I need a wireframe draft so that we can know what the application looks like. </w:t>
+        <w:t xml:space="preserve">7. </w:t>
+      </w:r>
+      <w:r>
+        <w:rPr>
+          <w:b/>
+          <w:bCs/>
+          <w:color w:val="FF3333"/>
+          <w:sz w:val="30"/>
+          <w:szCs w:val="30"/>
+        </w:rPr>
+        <w:t xml:space="preserve">As a Mobile developer, I need a wireframe draft so that we can know what the application looks like. </w:t>
         <w:br/>
         <w:br/>
         <w:t>5 points</w:t>
+      </w:r>
+      <w:r>
+        <w:rPr>
+          <w:b/>
+          <w:bCs/>
+          <w:sz w:val="30"/>
+          <w:szCs w:val="30"/>
+        </w:rPr>
         <w:br/>
         <w:br/>
       </w:r>
@@ -746,6 +764,7 @@
       <w:r>
         <w:rPr>
           <w:bCs/>
+          <w:color w:val="9900FF"/>
           <w:sz w:val="30"/>
           <w:szCs w:val="30"/>
         </w:rPr>
@@ -756,11 +775,20 @@
         <w:rPr>
           <w:b/>
           <w:bCs/>
+          <w:color w:val="9900FF"/>
           <w:sz w:val="30"/>
           <w:szCs w:val="30"/>
         </w:rPr>
         <w:br/>
         <w:t>8 points</w:t>
+      </w:r>
+      <w:r>
+        <w:rPr>
+          <w:b/>
+          <w:bCs/>
+          <w:sz w:val="30"/>
+          <w:szCs w:val="30"/>
+        </w:rPr>
         <w:br/>
         <w:br/>
       </w:r>
@@ -1464,7 +1492,7 @@
           <w:bCs w:val="false"/>
           <w:i w:val="false"/>
           <w:iCs w:val="false"/>
-          <w:color w:val="000000"/>
+          <w:color w:val="FF3333"/>
           <w:sz w:val="30"/>
           <w:szCs w:val="30"/>
         </w:rPr>
@@ -1483,7 +1511,7 @@
           <w:bCs w:val="false"/>
           <w:i w:val="false"/>
           <w:iCs w:val="false"/>
-          <w:color w:val="000000"/>
+          <w:color w:val="FF3333"/>
           <w:sz w:val="30"/>
           <w:szCs w:val="30"/>
         </w:rPr>
@@ -2313,28 +2341,45 @@
       </w:pPr>
       <w:r>
         <w:rPr>
-          <w:sz w:val="30"/>
-          <w:szCs w:val="30"/>
-        </w:rPr>
-        <w:t>47. As a marketing manager, I would like to shorten the project flyer to make it fit on the page 3</w:t>
-      </w:r>
-      <w:r/>
-    </w:p>
-    <w:p>
-      <w:pPr>
-        <w:pStyle w:val="Normal"/>
-        <w:spacing w:before="0" w:after="160"/>
-        <w:rPr>
-          <w:sz w:val="30"/>
-          <w:sz w:val="30"/>
-          <w:szCs w:val="30"/>
-          <w:rFonts w:ascii="Calibri" w:hAnsi="Calibri" w:eastAsia="Calibri" w:cs="Cordia New" w:asciiTheme="minorHAnsi" w:cstheme="minorBidi" w:eastAsiaTheme="minorHAnsi" w:hAnsiTheme="minorHAnsi"/>
-          <w:color w:val="00000A"/>
-          <w:lang w:val="en-US" w:eastAsia="en-US" w:bidi="th-TH"/>
-        </w:rPr>
-      </w:pPr>
-      <w:r>
-        <w:rPr>
+          <w:color w:val="FF3333"/>
+          <w:sz w:val="30"/>
+          <w:szCs w:val="30"/>
+        </w:rPr>
+        <w:t>47</w:t>
+      </w:r>
+      <w:r>
+        <w:rPr>
+          <w:sz w:val="30"/>
+          <w:szCs w:val="30"/>
+        </w:rPr>
+        <w:t xml:space="preserve">. </w:t>
+      </w:r>
+      <w:r>
+        <w:rPr>
+          <w:color w:val="FF3333"/>
+          <w:sz w:val="30"/>
+          <w:szCs w:val="30"/>
+        </w:rPr>
+        <w:t>As a marketing manager, I would like to shorten the project flyer to make it fit on the page 3</w:t>
+      </w:r>
+      <w:r/>
+    </w:p>
+    <w:p>
+      <w:pPr>
+        <w:pStyle w:val="Normal"/>
+        <w:spacing w:before="0" w:after="160"/>
+        <w:rPr>
+          <w:sz w:val="30"/>
+          <w:sz w:val="30"/>
+          <w:szCs w:val="30"/>
+          <w:rFonts w:ascii="Calibri" w:hAnsi="Calibri" w:eastAsia="Calibri" w:cs="Cordia New" w:asciiTheme="minorHAnsi" w:cstheme="minorBidi" w:eastAsiaTheme="minorHAnsi" w:hAnsiTheme="minorHAnsi"/>
+          <w:color w:val="00000A"/>
+          <w:lang w:val="en-US" w:eastAsia="en-US" w:bidi="th-TH"/>
+        </w:rPr>
+      </w:pPr>
+      <w:r>
+        <w:rPr>
+          <w:color w:val="9900FF"/>
           <w:sz w:val="30"/>
           <w:szCs w:val="30"/>
         </w:rPr>
@@ -2383,7 +2428,52 @@
           <w:sz w:val="30"/>
           <w:szCs w:val="30"/>
         </w:rPr>
-        <w:t xml:space="preserve"> 10, 7, 27, 47, 48 </w:t>
+        <w:t xml:space="preserve"> </w:t>
+      </w:r>
+      <w:r>
+        <w:rPr>
+          <w:color w:val="9900FF"/>
+          <w:sz w:val="30"/>
+          <w:szCs w:val="30"/>
+        </w:rPr>
+        <w:t>10</w:t>
+      </w:r>
+      <w:r>
+        <w:rPr>
+          <w:sz w:val="30"/>
+          <w:szCs w:val="30"/>
+        </w:rPr>
+        <w:t xml:space="preserve">, </w:t>
+      </w:r>
+      <w:r>
+        <w:rPr>
+          <w:color w:val="FF3333"/>
+          <w:sz w:val="30"/>
+          <w:szCs w:val="30"/>
+        </w:rPr>
+        <w:t>7, 27, 47</w:t>
+      </w:r>
+      <w:r>
+        <w:rPr>
+          <w:sz w:val="30"/>
+          <w:szCs w:val="30"/>
+        </w:rPr>
+        <w:t xml:space="preserve">, </w:t>
+      </w:r>
+      <w:r>
+        <w:rPr>
+          <w:color w:val="9900FF"/>
+          <w:sz w:val="30"/>
+          <w:szCs w:val="30"/>
+        </w:rPr>
+        <w:t>48</w:t>
+      </w:r>
+      <w:r>
+        <w:rPr>
+          <w:sz w:val="30"/>
+          <w:szCs w:val="30"/>
+        </w:rPr>
+        <w:t xml:space="preserve"> </w:t>
       </w:r>
       <w:r/>
     </w:p>
@@ -2407,6 +2497,339 @@
           <w:szCs w:val="30"/>
         </w:rPr>
         <w:t>27</w:t>
+      </w:r>
+      <w:r/>
+    </w:p>
+    <w:p>
+      <w:pPr>
+        <w:pStyle w:val="Normal"/>
+        <w:spacing w:before="0" w:after="160"/>
+      </w:pPr>
+      <w:r>
+        <w:rPr>
+          <w:b/>
+          <w:bCs/>
+          <w:sz w:val="30"/>
+          <w:szCs w:val="30"/>
+        </w:rPr>
+        <w:t xml:space="preserve">Sprint 4 points completed: </w:t>
+      </w:r>
+      <w:r>
+        <w:rPr>
+          <w:b w:val="false"/>
+          <w:bCs w:val="false"/>
+          <w:sz w:val="30"/>
+          <w:szCs w:val="30"/>
+        </w:rPr>
+        <w:t>11</w:t>
+      </w:r>
+      <w:r/>
+    </w:p>
+    <w:p>
+      <w:pPr>
+        <w:pStyle w:val="Normal"/>
+        <w:spacing w:before="0" w:after="160"/>
+        <w:rPr>
+          <w:sz w:val="22"/>
+          <w:b/>
+          <w:sz w:val="22"/>
+          <w:b/>
+          <w:szCs w:val="28"/>
+          <w:bCs/>
+          <w:rFonts w:ascii="Calibri" w:hAnsi="Calibri" w:eastAsia="Calibri" w:cs="Cordia New" w:asciiTheme="minorHAnsi" w:cstheme="minorBidi" w:eastAsiaTheme="minorHAnsi" w:hAnsiTheme="minorHAnsi"/>
+          <w:color w:val="00000A"/>
+          <w:lang w:val="en-US" w:eastAsia="en-US" w:bidi="th-TH"/>
+        </w:rPr>
+      </w:pPr>
+      <w:r>
+        <w:rPr>
+          <w:b/>
+          <w:bCs/>
+        </w:rPr>
+      </w:r>
+      <w:r/>
+    </w:p>
+    <w:p>
+      <w:pPr>
+        <w:pStyle w:val="Normal"/>
+        <w:spacing w:before="0" w:after="160"/>
+      </w:pPr>
+      <w:r>
+        <w:rPr>
+          <w:b/>
+          <w:bCs/>
+          <w:sz w:val="30"/>
+          <w:szCs w:val="30"/>
+        </w:rPr>
+        <w:t>SPRINT 5</w:t>
+      </w:r>
+      <w:r/>
+    </w:p>
+    <w:p>
+      <w:pPr>
+        <w:pStyle w:val="Normal"/>
+        <w:spacing w:before="0" w:after="160"/>
+      </w:pPr>
+      <w:r>
+        <w:rPr>
+          <w:b w:val="false"/>
+          <w:bCs w:val="false"/>
+          <w:sz w:val="30"/>
+          <w:szCs w:val="30"/>
+        </w:rPr>
+        <w:t>50. As an engineer, I will make the circuit diagram for each device connected to the raspberry pi</w:t>
+      </w:r>
+      <w:r/>
+    </w:p>
+    <w:p>
+      <w:pPr>
+        <w:pStyle w:val="Normal"/>
+        <w:spacing w:before="0" w:after="160"/>
+      </w:pPr>
+      <w:r>
+        <w:rPr>
+          <w:b w:val="false"/>
+          <w:bCs w:val="false"/>
+          <w:sz w:val="30"/>
+          <w:szCs w:val="30"/>
+        </w:rPr>
+        <w:t>3</w:t>
+      </w:r>
+      <w:r/>
+    </w:p>
+    <w:p>
+      <w:pPr>
+        <w:pStyle w:val="Normal"/>
+        <w:spacing w:before="0" w:after="160"/>
+      </w:pPr>
+      <w:r>
+        <w:rPr>
+          <w:b w:val="false"/>
+          <w:bCs w:val="false"/>
+          <w:sz w:val="30"/>
+          <w:szCs w:val="30"/>
+        </w:rPr>
+        <w:t>51. As a researcher, I will make a report why I choose rapsberry pi</w:t>
+      </w:r>
+      <w:r/>
+    </w:p>
+    <w:p>
+      <w:pPr>
+        <w:pStyle w:val="Normal"/>
+        <w:spacing w:before="0" w:after="160"/>
+      </w:pPr>
+      <w:r>
+        <w:rPr>
+          <w:b w:val="false"/>
+          <w:bCs w:val="false"/>
+          <w:sz w:val="30"/>
+          <w:szCs w:val="30"/>
+        </w:rPr>
+        <w:t>3</w:t>
+      </w:r>
+      <w:r/>
+    </w:p>
+    <w:p>
+      <w:pPr>
+        <w:pStyle w:val="Normal"/>
+        <w:spacing w:before="0" w:after="160"/>
+      </w:pPr>
+      <w:r>
+        <w:rPr>
+          <w:b w:val="false"/>
+          <w:bCs w:val="false"/>
+          <w:sz w:val="30"/>
+          <w:szCs w:val="30"/>
+        </w:rPr>
+        <w:t>52. As a researcher, I will make a test report on communications between the central control unit and the remote sen</w:t>
+      </w:r>
+      <w:r>
+        <w:rPr>
+          <w:b w:val="false"/>
+          <w:bCs w:val="false"/>
+          <w:sz w:val="30"/>
+          <w:szCs w:val="30"/>
+        </w:rPr>
+        <w:t>s</w:t>
+      </w:r>
+      <w:r>
+        <w:rPr>
+          <w:b w:val="false"/>
+          <w:bCs w:val="false"/>
+          <w:sz w:val="30"/>
+          <w:szCs w:val="30"/>
+        </w:rPr>
+        <w:t>or unit</w:t>
+      </w:r>
+      <w:r/>
+    </w:p>
+    <w:p>
+      <w:pPr>
+        <w:pStyle w:val="Normal"/>
+        <w:spacing w:before="0" w:after="160"/>
+      </w:pPr>
+      <w:r>
+        <w:rPr>
+          <w:b w:val="false"/>
+          <w:bCs w:val="false"/>
+          <w:sz w:val="30"/>
+          <w:szCs w:val="30"/>
+        </w:rPr>
+        <w:t>5</w:t>
+      </w:r>
+      <w:r/>
+    </w:p>
+    <w:p>
+      <w:pPr>
+        <w:pStyle w:val="Normal"/>
+        <w:spacing w:before="0" w:after="160"/>
+        <w:rPr>
+          <w:sz w:val="30"/>
+          <w:b w:val="false"/>
+          <w:sz w:val="30"/>
+          <w:b w:val="false"/>
+          <w:szCs w:val="30"/>
+          <w:bCs w:val="false"/>
+        </w:rPr>
+      </w:pPr>
+      <w:r>
+        <w:rPr>
+          <w:b/>
+          <w:bCs/>
+        </w:rPr>
+      </w:r>
+      <w:r/>
+    </w:p>
+    <w:p>
+      <w:pPr>
+        <w:pStyle w:val="Normal"/>
+        <w:spacing w:before="0" w:after="160"/>
+      </w:pPr>
+      <w:r>
+        <w:rPr>
+          <w:b w:val="false"/>
+          <w:bCs w:val="false"/>
+          <w:sz w:val="30"/>
+          <w:szCs w:val="30"/>
+        </w:rPr>
+        <w:t>53. As an Intern, we would like to have a certificate so that we can put it in on CV.</w:t>
+      </w:r>
+      <w:r/>
+    </w:p>
+    <w:p>
+      <w:pPr>
+        <w:pStyle w:val="Normal"/>
+        <w:spacing w:before="0" w:after="160"/>
+      </w:pPr>
+      <w:r>
+        <w:rPr>
+          <w:b w:val="false"/>
+          <w:bCs w:val="false"/>
+          <w:sz w:val="30"/>
+          <w:szCs w:val="30"/>
+        </w:rPr>
+        <w:t>2</w:t>
+      </w:r>
+      <w:r/>
+    </w:p>
+    <w:p>
+      <w:pPr>
+        <w:pStyle w:val="Normal"/>
+        <w:spacing w:before="0" w:after="160"/>
+      </w:pPr>
+      <w:r>
+        <w:rPr>
+          <w:b/>
+          <w:bCs/>
+          <w:sz w:val="30"/>
+          <w:szCs w:val="30"/>
+        </w:rPr>
+        <w:t xml:space="preserve">Sprint 5 stories: </w:t>
+      </w:r>
+      <w:r>
+        <w:rPr>
+          <w:b w:val="false"/>
+          <w:bCs w:val="false"/>
+          <w:sz w:val="30"/>
+          <w:szCs w:val="30"/>
+        </w:rPr>
+        <w:t>10,48,</w:t>
+      </w:r>
+      <w:r>
+        <w:rPr>
+          <w:b w:val="false"/>
+          <w:bCs w:val="false"/>
+          <w:sz w:val="30"/>
+          <w:szCs w:val="30"/>
+        </w:rPr>
+        <w:t>50,51,53,25</w:t>
+      </w:r>
+      <w:r/>
+    </w:p>
+    <w:p>
+      <w:pPr>
+        <w:pStyle w:val="Normal"/>
+        <w:spacing w:before="0" w:after="160"/>
+      </w:pPr>
+      <w:r>
+        <w:rPr>
+          <w:b/>
+          <w:bCs/>
+          <w:sz w:val="30"/>
+          <w:szCs w:val="30"/>
+        </w:rPr>
+        <w:t>Total point 17</w:t>
+      </w:r>
+      <w:r/>
+    </w:p>
+    <w:p>
+      <w:pPr>
+        <w:pStyle w:val="Normal"/>
+        <w:spacing w:before="0" w:after="160"/>
+      </w:pPr>
+      <w:r>
+        <w:rPr>
+          <w:b/>
+          <w:bCs/>
+          <w:sz w:val="30"/>
+          <w:szCs w:val="30"/>
+        </w:rPr>
+        <w:t>Next meeting Friday 25 August 2:00 PM</w:t>
+        <w:br/>
+      </w:r>
+      <w:r/>
+    </w:p>
+    <w:p>
+      <w:pPr>
+        <w:pStyle w:val="Normal"/>
+        <w:spacing w:before="0" w:after="160"/>
+      </w:pPr>
+      <w:r>
+        <w:rPr>
+          <w:b/>
+          <w:bCs/>
+          <w:sz w:val="30"/>
+          <w:szCs w:val="30"/>
+        </w:rPr>
+        <w:t>Scum Master name : Damir</w:t>
+      </w:r>
+      <w:r/>
+    </w:p>
+    <w:p>
+      <w:pPr>
+        <w:pStyle w:val="Normal"/>
+        <w:spacing w:before="0" w:after="160"/>
+        <w:rPr>
+          <w:sz w:val="30"/>
+          <w:sz w:val="30"/>
+          <w:szCs w:val="30"/>
+        </w:rPr>
+      </w:pPr>
+      <w:r>
+        <w:rPr>
+          <w:b/>
+          <w:bCs/>
+        </w:rPr>
       </w:r>
       <w:r/>
     </w:p>

</xml_diff>